<commit_message>
Semiconductor_study 016_다이오드 - 오타 수정
</commit_message>
<xml_diff>
--- a/Semiconductor_study/016_다이오드.docx
+++ b/Semiconductor_study/016_다이오드.docx
@@ -160,36 +160,30 @@
         <w:rPr>
           <w:rFonts w:eastAsiaTheme="minorHAnsi"/>
         </w:rPr>
-        <w:t>→</w:t>
-      </w:r>
-      <w:r>
-        <w:rPr>
-          <w:rFonts w:eastAsiaTheme="minorHAnsi"/>
+        <w:t xml:space="preserve">→ </w:t>
+      </w:r>
+      <w:r>
+        <w:rPr>
+          <w:rFonts w:eastAsiaTheme="minorHAnsi" w:hint="eastAsia"/>
+        </w:rPr>
+        <w:t>다수 캐리어 전자 공급</w:t>
+      </w:r>
+    </w:p>
+    <w:p>
+      <w:pPr>
+        <w:jc w:val="left"/>
+        <w:rPr>
+          <w:rFonts w:eastAsiaTheme="minorHAnsi"/>
+        </w:rPr>
+      </w:pPr>
+      <w:r>
+        <w:rPr>
+          <w:rFonts w:eastAsiaTheme="minorHAnsi" w:hint="eastAsia"/>
         </w:rPr>
         <w:t xml:space="preserve"> </w:t>
       </w:r>
       <w:r>
         <w:rPr>
-          <w:rFonts w:eastAsiaTheme="minorHAnsi" w:hint="eastAsia"/>
-        </w:rPr>
-        <w:t>다수 캐리어 전자 공급</w:t>
-      </w:r>
-    </w:p>
-    <w:p>
-      <w:pPr>
-        <w:jc w:val="left"/>
-        <w:rPr>
-          <w:rFonts w:eastAsiaTheme="minorHAnsi"/>
-        </w:rPr>
-      </w:pPr>
-      <w:r>
-        <w:rPr>
-          <w:rFonts w:eastAsiaTheme="minorHAnsi" w:hint="eastAsia"/>
-        </w:rPr>
-        <w:t xml:space="preserve"> </w:t>
-      </w:r>
-      <w:r>
-        <w:rPr>
           <w:rFonts w:eastAsiaTheme="minorHAnsi"/>
         </w:rPr>
         <w:t xml:space="preserve">- </w:t>
@@ -204,13 +198,7 @@
         <w:rPr>
           <w:rFonts w:eastAsiaTheme="minorHAnsi"/>
         </w:rPr>
-        <w:t>→</w:t>
-      </w:r>
-      <w:r>
-        <w:rPr>
-          <w:rFonts w:eastAsiaTheme="minorHAnsi"/>
-        </w:rPr>
-        <w:t xml:space="preserve"> </w:t>
+        <w:t xml:space="preserve">→ </w:t>
       </w:r>
       <w:r>
         <w:rPr>
@@ -222,13 +210,7 @@
         <w:rPr>
           <w:rFonts w:eastAsiaTheme="minorHAnsi"/>
         </w:rPr>
-        <w:t>→</w:t>
-      </w:r>
-      <w:r>
-        <w:rPr>
-          <w:rFonts w:eastAsiaTheme="minorHAnsi"/>
-        </w:rPr>
-        <w:t xml:space="preserve"> </w:t>
+        <w:t xml:space="preserve">→ </w:t>
       </w:r>
       <w:r>
         <w:rPr>
@@ -240,13 +222,7 @@
         <w:rPr>
           <w:rFonts w:eastAsiaTheme="minorHAnsi"/>
         </w:rPr>
-        <w:t>→</w:t>
-      </w:r>
-      <w:r>
-        <w:rPr>
-          <w:rFonts w:eastAsiaTheme="minorHAnsi"/>
-        </w:rPr>
-        <w:t xml:space="preserve"> </w:t>
+        <w:t xml:space="preserve">→ </w:t>
       </w:r>
       <w:r>
         <w:rPr>
@@ -447,19 +423,63 @@
         <w:rPr>
           <w:rFonts w:eastAsiaTheme="minorHAnsi"/>
         </w:rPr>
-        <w:t>→</w:t>
-      </w:r>
-      <w:r>
-        <w:rPr>
-          <w:rFonts w:eastAsiaTheme="minorHAnsi"/>
+        <w:t xml:space="preserve">→ </w:t>
+      </w:r>
+      <w:r>
+        <w:rPr>
+          <w:rFonts w:eastAsiaTheme="minorHAnsi" w:hint="eastAsia"/>
+        </w:rPr>
+        <w:t>다수 캐리어 정공이 인가한 쪽으로 이동</w:t>
+      </w:r>
+    </w:p>
+    <w:p>
+      <w:pPr>
+        <w:jc w:val="left"/>
+        <w:rPr>
+          <w:rFonts w:eastAsiaTheme="minorHAnsi"/>
+        </w:rPr>
+      </w:pPr>
+      <w:r>
+        <w:rPr>
+          <w:rFonts w:eastAsiaTheme="minorHAnsi" w:hint="eastAsia"/>
         </w:rPr>
         <w:t xml:space="preserve"> </w:t>
       </w:r>
       <w:r>
         <w:rPr>
-          <w:rFonts w:eastAsiaTheme="minorHAnsi" w:hint="eastAsia"/>
-        </w:rPr>
-        <w:t>다수 캐리어 정공이 인가한 쪽으로 이동</w:t>
+          <w:rFonts w:eastAsiaTheme="minorHAnsi"/>
+        </w:rPr>
+        <w:t>- N</w:t>
+      </w:r>
+      <w:r>
+        <w:rPr>
+          <w:rFonts w:eastAsiaTheme="minorHAnsi" w:hint="eastAsia"/>
+        </w:rPr>
+        <w:t xml:space="preserve">형 반도체 </w:t>
+      </w:r>
+      <w:r>
+        <w:rPr>
+          <w:rFonts w:eastAsiaTheme="minorHAnsi"/>
+        </w:rPr>
+        <w:t>(+)</w:t>
+      </w:r>
+      <w:r>
+        <w:rPr>
+          <w:rFonts w:eastAsiaTheme="minorHAnsi" w:hint="eastAsia"/>
+        </w:rPr>
+        <w:t xml:space="preserve">전압 인가 </w:t>
+      </w:r>
+      <w:r>
+        <w:rPr>
+          <w:rFonts w:eastAsiaTheme="minorHAnsi"/>
+        </w:rPr>
+        <w:t xml:space="preserve">→ </w:t>
+      </w:r>
+      <w:r>
+        <w:rPr>
+          <w:rFonts w:eastAsiaTheme="minorHAnsi" w:hint="eastAsia"/>
+        </w:rPr>
+        <w:t>다수 캐리어 전자가 인가한 쪽으로 이동</w:t>
       </w:r>
     </w:p>
     <w:p>
@@ -479,140 +499,66 @@
         <w:rPr>
           <w:rFonts w:eastAsiaTheme="minorHAnsi"/>
         </w:rPr>
-        <w:t>- N</w:t>
-      </w:r>
-      <w:r>
-        <w:rPr>
-          <w:rFonts w:eastAsiaTheme="minorHAnsi" w:hint="eastAsia"/>
-        </w:rPr>
-        <w:t xml:space="preserve">형 반도체 </w:t>
-      </w:r>
-      <w:r>
-        <w:rPr>
-          <w:rFonts w:eastAsiaTheme="minorHAnsi"/>
-        </w:rPr>
-        <w:t>(+)</w:t>
-      </w:r>
-      <w:r>
-        <w:rPr>
-          <w:rFonts w:eastAsiaTheme="minorHAnsi" w:hint="eastAsia"/>
-        </w:rPr>
-        <w:t xml:space="preserve">전압 인가 </w:t>
-      </w:r>
-      <w:r>
-        <w:rPr>
-          <w:rFonts w:eastAsiaTheme="minorHAnsi"/>
-        </w:rPr>
-        <w:t>→</w:t>
-      </w:r>
-      <w:r>
-        <w:rPr>
-          <w:rFonts w:eastAsiaTheme="minorHAnsi"/>
+        <w:t xml:space="preserve">- </w:t>
+      </w:r>
+      <w:r>
+        <w:rPr>
+          <w:rFonts w:eastAsiaTheme="minorHAnsi" w:hint="eastAsia"/>
+        </w:rPr>
+        <w:t xml:space="preserve">내부 캐리어 농도 감소 </w:t>
+      </w:r>
+      <w:r>
+        <w:rPr>
+          <w:rFonts w:eastAsiaTheme="minorHAnsi"/>
+        </w:rPr>
+        <w:t xml:space="preserve">→ </w:t>
+      </w:r>
+      <w:r>
+        <w:rPr>
+          <w:rFonts w:eastAsiaTheme="minorHAnsi" w:hint="eastAsia"/>
+        </w:rPr>
+        <w:t xml:space="preserve">공핍층 증가 </w:t>
+      </w:r>
+      <w:r>
+        <w:rPr>
+          <w:rFonts w:eastAsiaTheme="minorHAnsi"/>
+        </w:rPr>
+        <w:t xml:space="preserve">→ </w:t>
+      </w:r>
+      <w:r>
+        <w:rPr>
+          <w:rFonts w:eastAsiaTheme="minorHAnsi" w:hint="eastAsia"/>
+        </w:rPr>
+        <w:t xml:space="preserve">전위 장벽 증가 </w:t>
+      </w:r>
+      <w:r>
+        <w:rPr>
+          <w:rFonts w:eastAsiaTheme="minorHAnsi"/>
+        </w:rPr>
+        <w:t xml:space="preserve">→ </w:t>
+      </w:r>
+      <w:r>
+        <w:rPr>
+          <w:rFonts w:eastAsiaTheme="minorHAnsi" w:hint="eastAsia"/>
+        </w:rPr>
+        <w:t>전류 차단</w:t>
+      </w:r>
+    </w:p>
+    <w:p>
+      <w:pPr>
+        <w:jc w:val="left"/>
+        <w:rPr>
+          <w:rFonts w:eastAsiaTheme="minorHAnsi"/>
+        </w:rPr>
+      </w:pPr>
+      <w:r>
+        <w:rPr>
+          <w:rFonts w:eastAsiaTheme="minorHAnsi" w:hint="eastAsia"/>
         </w:rPr>
         <w:t xml:space="preserve"> </w:t>
       </w:r>
       <w:r>
         <w:rPr>
-          <w:rFonts w:eastAsiaTheme="minorHAnsi" w:hint="eastAsia"/>
-        </w:rPr>
-        <w:t>다수 캐리어 전자가 인가한 쪽으로 이동</w:t>
-      </w:r>
-    </w:p>
-    <w:p>
-      <w:pPr>
-        <w:jc w:val="left"/>
-        <w:rPr>
-          <w:rFonts w:eastAsiaTheme="minorHAnsi"/>
-        </w:rPr>
-      </w:pPr>
-      <w:r>
-        <w:rPr>
-          <w:rFonts w:eastAsiaTheme="minorHAnsi" w:hint="eastAsia"/>
-        </w:rPr>
-        <w:t xml:space="preserve"> </w:t>
-      </w:r>
-      <w:r>
-        <w:rPr>
-          <w:rFonts w:eastAsiaTheme="minorHAnsi"/>
-        </w:rPr>
-        <w:t xml:space="preserve">- </w:t>
-      </w:r>
-      <w:r>
-        <w:rPr>
-          <w:rFonts w:eastAsiaTheme="minorHAnsi" w:hint="eastAsia"/>
-        </w:rPr>
-        <w:t xml:space="preserve">내부 캐리어 농도 감소 </w:t>
-      </w:r>
-      <w:r>
-        <w:rPr>
-          <w:rFonts w:eastAsiaTheme="minorHAnsi"/>
-        </w:rPr>
-        <w:t>→</w:t>
-      </w:r>
-      <w:r>
-        <w:rPr>
-          <w:rFonts w:eastAsiaTheme="minorHAnsi"/>
-        </w:rPr>
-        <w:t xml:space="preserve"> </w:t>
-      </w:r>
-      <w:r>
-        <w:rPr>
-          <w:rFonts w:eastAsiaTheme="minorHAnsi" w:hint="eastAsia"/>
-        </w:rPr>
-        <w:t xml:space="preserve">공핍층 증가 </w:t>
-      </w:r>
-      <w:r>
-        <w:rPr>
-          <w:rFonts w:eastAsiaTheme="minorHAnsi"/>
-        </w:rPr>
-        <w:t>→</w:t>
-      </w:r>
-      <w:r>
-        <w:rPr>
-          <w:rFonts w:eastAsiaTheme="minorHAnsi"/>
-        </w:rPr>
-        <w:t xml:space="preserve"> </w:t>
-      </w:r>
-      <w:r>
-        <w:rPr>
-          <w:rFonts w:eastAsiaTheme="minorHAnsi" w:hint="eastAsia"/>
-        </w:rPr>
-        <w:t xml:space="preserve">전위 장벽 증가 </w:t>
-      </w:r>
-      <w:r>
-        <w:rPr>
-          <w:rFonts w:eastAsiaTheme="minorHAnsi"/>
-        </w:rPr>
-        <w:t>→</w:t>
-      </w:r>
-      <w:r>
-        <w:rPr>
-          <w:rFonts w:eastAsiaTheme="minorHAnsi"/>
-        </w:rPr>
-        <w:t xml:space="preserve"> </w:t>
-      </w:r>
-      <w:r>
-        <w:rPr>
-          <w:rFonts w:eastAsiaTheme="minorHAnsi" w:hint="eastAsia"/>
-        </w:rPr>
-        <w:t>전류 차단</w:t>
-      </w:r>
-    </w:p>
-    <w:p>
-      <w:pPr>
-        <w:jc w:val="left"/>
-        <w:rPr>
-          <w:rFonts w:eastAsiaTheme="minorHAnsi"/>
-        </w:rPr>
-      </w:pPr>
-      <w:r>
-        <w:rPr>
-          <w:rFonts w:eastAsiaTheme="minorHAnsi" w:hint="eastAsia"/>
-        </w:rPr>
-        <w:t xml:space="preserve"> </w:t>
-      </w:r>
-      <w:r>
-        <w:rPr>
           <w:rFonts w:eastAsiaTheme="minorHAnsi"/>
         </w:rPr>
         <w:t>- Jun</w:t>
@@ -639,19 +585,25 @@
         <w:rPr>
           <w:rFonts w:eastAsiaTheme="minorHAnsi" w:hint="eastAsia"/>
         </w:rPr>
-        <w:t xml:space="preserve">걸어주면 공핍층의 경합 구조 파괴 </w:t>
-      </w:r>
-      <w:r>
-        <w:rPr>
-          <w:rFonts w:eastAsiaTheme="minorHAnsi"/>
-        </w:rPr>
-        <w:t>→</w:t>
-      </w:r>
-      <w:r>
-        <w:rPr>
-          <w:rFonts w:eastAsiaTheme="minorHAnsi"/>
-        </w:rPr>
-        <w:t xml:space="preserve"> PN </w:t>
+        <w:t xml:space="preserve">걸어주면 공핍층의 </w:t>
+      </w:r>
+      <w:r>
+        <w:rPr>
+          <w:rFonts w:eastAsiaTheme="minorHAnsi" w:hint="eastAsia"/>
+        </w:rPr>
+        <w:t>결</w:t>
+      </w:r>
+      <w:r>
+        <w:rPr>
+          <w:rFonts w:eastAsiaTheme="minorHAnsi" w:hint="eastAsia"/>
+        </w:rPr>
+        <w:t xml:space="preserve">합 구조 파괴 </w:t>
+      </w:r>
+      <w:r>
+        <w:rPr>
+          <w:rFonts w:eastAsiaTheme="minorHAnsi"/>
+        </w:rPr>
+        <w:t xml:space="preserve">→ PN </w:t>
       </w:r>
       <w:r>
         <w:rPr>
@@ -710,9 +662,6 @@
     <w:p>
       <w:pPr>
         <w:jc w:val="left"/>
-        <w:rPr>
-          <w:rFonts w:hint="eastAsia"/>
-        </w:rPr>
       </w:pPr>
       <w:r>
         <w:rPr>

</xml_diff>